<commit_message>
sprint and ppt updated
</commit_message>
<xml_diff>
--- a/RestaurantManagement/documentation/sprint backlog/sprint.docx
+++ b/RestaurantManagement/documentation/sprint backlog/sprint.docx
@@ -2,15 +2,2315 @@
 <file path=word/document.xml><?xml version="1.0" encoding="utf-8"?>
 <w:document xmlns:wpc="http://schemas.microsoft.com/office/word/2010/wordprocessingCanvas" xmlns:cx="http://schemas.microsoft.com/office/drawing/2014/chartex" xmlns:cx1="http://schemas.microsoft.com/office/drawing/2015/9/8/chartex" xmlns:cx2="http://schemas.microsoft.com/office/drawing/2015/10/21/chartex" xmlns:cx3="http://schemas.microsoft.com/office/drawing/2016/5/9/chartex" xmlns:cx4="http://schemas.microsoft.com/office/drawing/2016/5/10/chartex" xmlns:cx5="http://schemas.microsoft.com/office/drawing/2016/5/11/chartex" xmlns:cx6="http://schemas.microsoft.com/office/drawing/2016/5/12/chartex" xmlns:cx7="http://schemas.microsoft.com/office/drawing/2016/5/13/chartex" xmlns:cx8="http://schemas.microsoft.com/office/drawing/2016/5/14/chartex" xmlns:mc="http://schemas.openxmlformats.org/markup-compatibility/2006" xmlns:aink="http://schemas.microsoft.com/office/drawing/2016/ink" xmlns:am3d="http://schemas.microsoft.com/office/drawing/2017/model3d" xmlns:o="urn:schemas-microsoft-com:office:office" xmlns:oel="http://schemas.microsoft.com/office/2019/extlst" xmlns:r="http://schemas.openxmlformats.org/officeDocument/2006/relationships" xmlns:m="http://schemas.openxmlformats.org/officeDocument/2006/math" xmlns:v="urn:schemas-microsoft-com:vml" xmlns:wp14="http://schemas.microsoft.com/office/word/2010/wordprocessingDrawing" xmlns:wp="http://schemas.openxmlformats.org/drawingml/2006/wordprocessingDrawing" xmlns:w10="urn:schemas-microsoft-com:office:word" xmlns:w="http://schemas.openxmlformats.org/wordprocessingml/2006/main" xmlns:w14="http://schemas.microsoft.com/office/word/2010/wordml" xmlns:w15="http://schemas.microsoft.com/office/word/2012/wordml" xmlns:w16cex="http://schemas.microsoft.com/office/word/2018/wordml/cex" xmlns:w16cid="http://schemas.microsoft.com/office/word/2016/wordml/cid" xmlns:w16="http://schemas.microsoft.com/office/word/2018/wordml" xmlns:w16sdtdh="http://schemas.microsoft.com/office/word/2020/wordml/sdtdatahash" xmlns:w16se="http://schemas.microsoft.com/office/word/2015/wordml/symex" xmlns:wpg="http://schemas.microsoft.com/office/word/2010/wordprocessingGroup" xmlns:wpi="http://schemas.microsoft.com/office/word/2010/wordprocessingInk" xmlns:wne="http://schemas.microsoft.com/office/word/2006/wordml" xmlns:wps="http://schemas.microsoft.com/office/word/2010/wordprocessingShape" mc:Ignorable="w14 w15 w16se w16cid w16 w16cex w16sdtdh wp14">
   <w:body>
+    <w:p>
+      <w:pPr>
+        <w:jc w:val="center"/>
+        <w:rPr>
+          <w:rFonts w:ascii="Times New Roman" w:hAnsi="Times New Roman" w:cs="Times New Roman"/>
+          <w:sz w:val="36"/>
+          <w:szCs w:val="36"/>
+        </w:rPr>
+      </w:pPr>
+      <w:r>
+        <w:rPr>
+          <w:rFonts w:ascii="Times New Roman" w:hAnsi="Times New Roman" w:cs="Times New Roman"/>
+          <w:sz w:val="36"/>
+          <w:szCs w:val="36"/>
+        </w:rPr>
+        <w:t>RESTAURANT MANAGEMENT SYSTEM</w:t>
+      </w:r>
+    </w:p>
+    <w:p>
+      <w:pPr>
+        <w:rPr>
+          <w:rFonts w:ascii="Times New Roman" w:hAnsi="Times New Roman" w:cs="Times New Roman"/>
+          <w:b/>
+          <w:bCs/>
+          <w:sz w:val="36"/>
+          <w:szCs w:val="36"/>
+        </w:rPr>
+      </w:pPr>
+      <w:r>
+        <w:rPr>
+          <w:rFonts w:ascii="Times New Roman" w:hAnsi="Times New Roman" w:cs="Times New Roman"/>
+          <w:b/>
+          <w:bCs/>
+          <w:sz w:val="36"/>
+          <w:szCs w:val="36"/>
+        </w:rPr>
+        <w:t xml:space="preserve">Retrospective findings </w:t>
+      </w:r>
+    </w:p>
+    <w:p>
+      <w:pPr>
+        <w:jc w:val="center"/>
+        <w:rPr>
+          <w:rFonts w:ascii="Times New Roman" w:hAnsi="Times New Roman" w:cs="Times New Roman"/>
+          <w:b/>
+          <w:bCs/>
+          <w:sz w:val="36"/>
+          <w:szCs w:val="36"/>
+        </w:rPr>
+      </w:pPr>
+      <w:r>
+        <w:rPr>
+          <w:rFonts w:ascii="Times New Roman" w:hAnsi="Times New Roman" w:cs="Times New Roman"/>
+          <w:b/>
+          <w:bCs/>
+          <w:sz w:val="36"/>
+          <w:szCs w:val="36"/>
+        </w:rPr>
+        <w:t>SPRINT 1</w:t>
+      </w:r>
+      <w:r>
+        <w:rPr>
+          <w:rFonts w:ascii="Times New Roman" w:hAnsi="Times New Roman" w:cs="Times New Roman"/>
+          <w:b/>
+          <w:bCs/>
+          <w:sz w:val="36"/>
+          <w:szCs w:val="36"/>
+        </w:rPr>
+        <w:t>(1</w:t>
+      </w:r>
+      <w:r>
+        <w:rPr>
+          <w:rFonts w:ascii="Times New Roman" w:hAnsi="Times New Roman" w:cs="Times New Roman"/>
+          <w:b/>
+          <w:bCs/>
+          <w:sz w:val="36"/>
+          <w:szCs w:val="36"/>
+          <w:vertAlign w:val="superscript"/>
+        </w:rPr>
+        <w:t>st</w:t>
+      </w:r>
+      <w:r>
+        <w:rPr>
+          <w:rFonts w:ascii="Times New Roman" w:hAnsi="Times New Roman" w:cs="Times New Roman"/>
+          <w:b/>
+          <w:bCs/>
+          <w:sz w:val="36"/>
+          <w:szCs w:val="36"/>
+        </w:rPr>
+        <w:t xml:space="preserve"> week)</w:t>
+      </w:r>
+    </w:p>
+    <w:p>
+      <w:pPr>
+        <w:pStyle w:val="NormalWeb"/>
+        <w:rPr>
+          <w:b/>
+          <w:bCs/>
+          <w:color w:val="000000"/>
+          <w:sz w:val="27"/>
+          <w:szCs w:val="27"/>
+        </w:rPr>
+      </w:pPr>
+      <w:r>
+        <w:rPr>
+          <w:b/>
+          <w:bCs/>
+          <w:color w:val="000000"/>
+          <w:sz w:val="27"/>
+          <w:szCs w:val="27"/>
+        </w:rPr>
+        <w:t>What went well?</w:t>
+      </w:r>
+    </w:p>
+    <w:p>
+      <w:pPr>
+        <w:pStyle w:val="NormalWeb"/>
+        <w:rPr>
+          <w:color w:val="000000"/>
+          <w:sz w:val="27"/>
+          <w:szCs w:val="27"/>
+        </w:rPr>
+      </w:pPr>
+      <w:r>
+        <w:rPr>
+          <w:color w:val="000000"/>
+          <w:sz w:val="27"/>
+          <w:szCs w:val="27"/>
+        </w:rPr>
+        <w:t xml:space="preserve">In this sprint we </w:t>
+      </w:r>
+      <w:r>
+        <w:rPr>
+          <w:color w:val="000000"/>
+          <w:sz w:val="27"/>
+          <w:szCs w:val="27"/>
+        </w:rPr>
+        <w:t>analyzed</w:t>
+      </w:r>
+      <w:r>
+        <w:rPr>
+          <w:color w:val="000000"/>
+          <w:sz w:val="27"/>
+          <w:szCs w:val="27"/>
+        </w:rPr>
+        <w:t xml:space="preserve"> the project and team coordination, support with respect to time went well. Also, we were able to easily understand the project clearly.</w:t>
+      </w:r>
+    </w:p>
+    <w:p>
+      <w:pPr>
+        <w:pStyle w:val="NormalWeb"/>
+        <w:rPr>
+          <w:b/>
+          <w:bCs/>
+          <w:color w:val="000000"/>
+          <w:sz w:val="27"/>
+          <w:szCs w:val="27"/>
+        </w:rPr>
+      </w:pPr>
+      <w:r>
+        <w:rPr>
+          <w:b/>
+          <w:bCs/>
+          <w:color w:val="000000"/>
+          <w:sz w:val="27"/>
+          <w:szCs w:val="27"/>
+        </w:rPr>
+        <w:t>What could have been better?</w:t>
+      </w:r>
+    </w:p>
+    <w:p>
+      <w:pPr>
+        <w:pStyle w:val="NormalWeb"/>
+        <w:rPr>
+          <w:color w:val="000000"/>
+          <w:sz w:val="27"/>
+          <w:szCs w:val="27"/>
+        </w:rPr>
+      </w:pPr>
+      <w:r>
+        <w:rPr>
+          <w:color w:val="000000"/>
+          <w:sz w:val="27"/>
+          <w:szCs w:val="27"/>
+        </w:rPr>
+        <w:t>In our project, we were not able to fulfill the type of Entity as per the product owner required. And we were lacking some technical concepts.</w:t>
+      </w:r>
+    </w:p>
+    <w:p>
+      <w:pPr>
+        <w:pStyle w:val="NormalWeb"/>
+        <w:rPr>
+          <w:b/>
+          <w:bCs/>
+          <w:color w:val="000000"/>
+          <w:sz w:val="27"/>
+          <w:szCs w:val="27"/>
+        </w:rPr>
+      </w:pPr>
+      <w:r>
+        <w:rPr>
+          <w:b/>
+          <w:bCs/>
+          <w:color w:val="000000"/>
+          <w:sz w:val="27"/>
+          <w:szCs w:val="27"/>
+        </w:rPr>
+        <w:t>Things to try?</w:t>
+      </w:r>
+    </w:p>
+    <w:p>
+      <w:pPr>
+        <w:pStyle w:val="NormalWeb"/>
+        <w:rPr>
+          <w:color w:val="000000"/>
+          <w:sz w:val="27"/>
+          <w:szCs w:val="27"/>
+        </w:rPr>
+      </w:pPr>
+      <w:r>
+        <w:rPr>
+          <w:color w:val="000000"/>
+          <w:sz w:val="27"/>
+          <w:szCs w:val="27"/>
+        </w:rPr>
+        <w:t>Distribution of task with all the team members with respect to their capabilities.</w:t>
+      </w:r>
+    </w:p>
+    <w:p>
+      <w:pPr>
+        <w:pStyle w:val="NormalWeb"/>
+        <w:rPr>
+          <w:b/>
+          <w:bCs/>
+          <w:color w:val="000000"/>
+          <w:sz w:val="27"/>
+          <w:szCs w:val="27"/>
+        </w:rPr>
+      </w:pPr>
+      <w:r>
+        <w:rPr>
+          <w:b/>
+          <w:bCs/>
+          <w:color w:val="000000"/>
+          <w:sz w:val="27"/>
+          <w:szCs w:val="27"/>
+        </w:rPr>
+        <w:t>Issues to Escalate?</w:t>
+      </w:r>
+    </w:p>
+    <w:p>
+      <w:pPr>
+        <w:pStyle w:val="NormalWeb"/>
+        <w:rPr>
+          <w:color w:val="000000"/>
+          <w:sz w:val="27"/>
+          <w:szCs w:val="27"/>
+        </w:rPr>
+      </w:pPr>
+      <w:r>
+        <w:rPr>
+          <w:color w:val="000000"/>
+          <w:sz w:val="27"/>
+          <w:szCs w:val="27"/>
+        </w:rPr>
+        <w:t xml:space="preserve">CORS error </w:t>
+      </w:r>
+      <w:r>
+        <w:rPr>
+          <w:color w:val="000000"/>
+          <w:sz w:val="27"/>
+          <w:szCs w:val="27"/>
+        </w:rPr>
+        <w:t>occurred</w:t>
+      </w:r>
+      <w:r>
+        <w:rPr>
+          <w:color w:val="000000"/>
+          <w:sz w:val="27"/>
+          <w:szCs w:val="27"/>
+        </w:rPr>
+        <w:t xml:space="preserve"> due to API and MVC connectivity (i.e., API limits time).</w:t>
+      </w:r>
+    </w:p>
+    <w:p>
+      <w:pPr>
+        <w:pStyle w:val="NormalWeb"/>
+        <w:jc w:val="center"/>
+        <w:rPr>
+          <w:b/>
+          <w:bCs/>
+          <w:color w:val="000000"/>
+          <w:sz w:val="27"/>
+          <w:szCs w:val="27"/>
+        </w:rPr>
+      </w:pPr>
+      <w:r>
+        <w:rPr>
+          <w:b/>
+          <w:bCs/>
+          <w:color w:val="000000"/>
+          <w:sz w:val="27"/>
+          <w:szCs w:val="27"/>
+        </w:rPr>
+        <w:t xml:space="preserve">Sprint </w:t>
+      </w:r>
+      <w:r>
+        <w:rPr>
+          <w:b/>
+          <w:bCs/>
+          <w:color w:val="000000"/>
+          <w:sz w:val="27"/>
+          <w:szCs w:val="27"/>
+        </w:rPr>
+        <w:t>1</w:t>
+      </w:r>
+      <w:r>
+        <w:rPr>
+          <w:b/>
+          <w:bCs/>
+          <w:color w:val="000000"/>
+          <w:sz w:val="27"/>
+          <w:szCs w:val="27"/>
+        </w:rPr>
+        <w:t xml:space="preserve"> </w:t>
+      </w:r>
+      <w:r>
+        <w:rPr>
+          <w:b/>
+          <w:bCs/>
+          <w:color w:val="000000"/>
+          <w:sz w:val="27"/>
+          <w:szCs w:val="27"/>
+        </w:rPr>
+        <w:t>backlog</w:t>
+      </w:r>
+    </w:p>
+    <w:p>
+      <w:pPr>
+        <w:pStyle w:val="NormalWeb"/>
+        <w:jc w:val="center"/>
+        <w:rPr>
+          <w:color w:val="000000"/>
+          <w:sz w:val="27"/>
+          <w:szCs w:val="27"/>
+        </w:rPr>
+      </w:pPr>
+      <w:r>
+        <w:rPr>
+          <w:noProof/>
+          <w:color w:val="000000"/>
+          <w:sz w:val="27"/>
+          <w:szCs w:val="27"/>
+        </w:rPr>
+        <w:drawing>
+          <wp:inline distT="0" distB="0" distL="0" distR="0" wp14:anchorId="5D7FE738" wp14:editId="04C6A05E">
+            <wp:extent cx="4951159" cy="3713958"/>
+            <wp:effectExtent l="0" t="0" r="1905" b="1270"/>
+            <wp:docPr id="1" name="Picture 1" descr="A picture containing timeline&#10;&#10;Description automatically generated"/>
+            <wp:cNvGraphicFramePr>
+              <a:graphicFrameLocks xmlns:a="http://schemas.openxmlformats.org/drawingml/2006/main" noChangeAspect="1"/>
+            </wp:cNvGraphicFramePr>
+            <a:graphic xmlns:a="http://schemas.openxmlformats.org/drawingml/2006/main">
+              <a:graphicData uri="http://schemas.openxmlformats.org/drawingml/2006/picture">
+                <pic:pic xmlns:pic="http://schemas.openxmlformats.org/drawingml/2006/picture">
+                  <pic:nvPicPr>
+                    <pic:cNvPr id="1" name="Picture 1" descr="A picture containing timeline&#10;&#10;Description automatically generated"/>
+                    <pic:cNvPicPr/>
+                  </pic:nvPicPr>
+                  <pic:blipFill rotWithShape="1">
+                    <a:blip r:embed="rId6" cstate="print">
+                      <a:extLst>
+                        <a:ext uri="{28A0092B-C50C-407E-A947-70E740481C1C}">
+                          <a14:useLocalDpi xmlns:a14="http://schemas.microsoft.com/office/drawing/2010/main" val="0"/>
+                        </a:ext>
+                      </a:extLst>
+                    </a:blip>
+                    <a:srcRect l="831" t="26089"/>
+                    <a:stretch/>
+                  </pic:blipFill>
+                  <pic:spPr bwMode="auto">
+                    <a:xfrm>
+                      <a:off x="0" y="0"/>
+                      <a:ext cx="5017060" cy="3763391"/>
+                    </a:xfrm>
+                    <a:prstGeom prst="rect">
+                      <a:avLst/>
+                    </a:prstGeom>
+                    <a:ln>
+                      <a:noFill/>
+                    </a:ln>
+                    <a:extLst>
+                      <a:ext uri="{53640926-AAD7-44D8-BBD7-CCE9431645EC}">
+                        <a14:shadowObscured xmlns:a14="http://schemas.microsoft.com/office/drawing/2010/main"/>
+                      </a:ext>
+                    </a:extLst>
+                  </pic:spPr>
+                </pic:pic>
+              </a:graphicData>
+            </a:graphic>
+          </wp:inline>
+        </w:drawing>
+      </w:r>
+    </w:p>
+    <w:p>
+      <w:pPr>
+        <w:pStyle w:val="NormalWeb"/>
+        <w:jc w:val="center"/>
+        <w:rPr>
+          <w:color w:val="000000"/>
+          <w:sz w:val="27"/>
+          <w:szCs w:val="27"/>
+        </w:rPr>
+      </w:pPr>
+    </w:p>
+    <w:p>
+      <w:pPr>
+        <w:pStyle w:val="NormalWeb"/>
+        <w:jc w:val="center"/>
+        <w:rPr>
+          <w:b/>
+          <w:bCs/>
+          <w:color w:val="000000"/>
+          <w:sz w:val="27"/>
+          <w:szCs w:val="27"/>
+        </w:rPr>
+      </w:pPr>
+      <w:r>
+        <w:rPr>
+          <w:b/>
+          <w:bCs/>
+          <w:color w:val="000000"/>
+          <w:sz w:val="27"/>
+          <w:szCs w:val="27"/>
+        </w:rPr>
+        <w:lastRenderedPageBreak/>
+        <w:t>SPRINT BURNDOWN CHART</w:t>
+      </w:r>
+    </w:p>
+    <w:p>
+      <w:pPr>
+        <w:pStyle w:val="NormalWeb"/>
+        <w:jc w:val="center"/>
+        <w:rPr>
+          <w:color w:val="000000"/>
+          <w:sz w:val="27"/>
+          <w:szCs w:val="27"/>
+        </w:rPr>
+      </w:pPr>
+      <w:r>
+        <w:rPr>
+          <w:color w:val="000000"/>
+          <w:sz w:val="27"/>
+          <w:szCs w:val="27"/>
+        </w:rPr>
+        <w:t xml:space="preserve"> </w:t>
+      </w:r>
+      <w:r>
+        <w:rPr>
+          <w:noProof/>
+          <w:color w:val="000000"/>
+          <w:sz w:val="27"/>
+          <w:szCs w:val="27"/>
+        </w:rPr>
+        <w:drawing>
+          <wp:inline distT="0" distB="0" distL="0" distR="0" wp14:anchorId="1F690376" wp14:editId="61199313">
+            <wp:extent cx="3914140" cy="5751797"/>
+            <wp:effectExtent l="0" t="4128" r="6033" b="6032"/>
+            <wp:docPr id="4" name="Picture 4"/>
+            <wp:cNvGraphicFramePr>
+              <a:graphicFrameLocks xmlns:a="http://schemas.openxmlformats.org/drawingml/2006/main" noChangeAspect="1"/>
+            </wp:cNvGraphicFramePr>
+            <a:graphic xmlns:a="http://schemas.openxmlformats.org/drawingml/2006/main">
+              <a:graphicData uri="http://schemas.openxmlformats.org/drawingml/2006/picture">
+                <pic:pic xmlns:pic="http://schemas.openxmlformats.org/drawingml/2006/picture">
+                  <pic:nvPicPr>
+                    <pic:cNvPr id="0" name="Picture 3"/>
+                    <pic:cNvPicPr>
+                      <a:picLocks noChangeAspect="1" noChangeArrowheads="1"/>
+                    </pic:cNvPicPr>
+                  </pic:nvPicPr>
+                  <pic:blipFill rotWithShape="1">
+                    <a:blip r:embed="rId7" cstate="print">
+                      <a:extLst>
+                        <a:ext uri="{28A0092B-C50C-407E-A947-70E740481C1C}">
+                          <a14:useLocalDpi xmlns:a14="http://schemas.microsoft.com/office/drawing/2010/main" val="0"/>
+                        </a:ext>
+                      </a:extLst>
+                    </a:blip>
+                    <a:srcRect t="9352" r="8098" b="7980"/>
+                    <a:stretch/>
+                  </pic:blipFill>
+                  <pic:spPr bwMode="auto">
+                    <a:xfrm rot="16200000">
+                      <a:off x="0" y="0"/>
+                      <a:ext cx="3941350" cy="5791782"/>
+                    </a:xfrm>
+                    <a:prstGeom prst="rect">
+                      <a:avLst/>
+                    </a:prstGeom>
+                    <a:noFill/>
+                    <a:ln>
+                      <a:noFill/>
+                    </a:ln>
+                    <a:extLst>
+                      <a:ext uri="{53640926-AAD7-44D8-BBD7-CCE9431645EC}">
+                        <a14:shadowObscured xmlns:a14="http://schemas.microsoft.com/office/drawing/2010/main"/>
+                      </a:ext>
+                    </a:extLst>
+                  </pic:spPr>
+                </pic:pic>
+              </a:graphicData>
+            </a:graphic>
+          </wp:inline>
+        </w:drawing>
+      </w:r>
+    </w:p>
+    <w:p>
+      <w:pPr>
+        <w:pStyle w:val="NormalWeb"/>
+        <w:rPr>
+          <w:color w:val="000000"/>
+          <w:sz w:val="27"/>
+          <w:szCs w:val="27"/>
+        </w:rPr>
+      </w:pPr>
+    </w:p>
+    <w:p>
+      <w:pPr>
+        <w:jc w:val="center"/>
+        <w:rPr>
+          <w:rFonts w:ascii="Times New Roman" w:hAnsi="Times New Roman" w:cs="Times New Roman"/>
+          <w:b/>
+          <w:bCs/>
+          <w:sz w:val="36"/>
+          <w:szCs w:val="36"/>
+        </w:rPr>
+      </w:pPr>
+      <w:r>
+        <w:rPr>
+          <w:rFonts w:ascii="Times New Roman" w:hAnsi="Times New Roman" w:cs="Times New Roman"/>
+          <w:b/>
+          <w:bCs/>
+          <w:sz w:val="36"/>
+          <w:szCs w:val="36"/>
+        </w:rPr>
+        <w:t>SPRINT 2 (2</w:t>
+      </w:r>
+      <w:r>
+        <w:rPr>
+          <w:rFonts w:ascii="Times New Roman" w:hAnsi="Times New Roman" w:cs="Times New Roman"/>
+          <w:b/>
+          <w:bCs/>
+          <w:sz w:val="36"/>
+          <w:szCs w:val="36"/>
+          <w:vertAlign w:val="superscript"/>
+        </w:rPr>
+        <w:t>ND</w:t>
+      </w:r>
+      <w:r>
+        <w:rPr>
+          <w:rFonts w:ascii="Times New Roman" w:hAnsi="Times New Roman" w:cs="Times New Roman"/>
+          <w:b/>
+          <w:bCs/>
+          <w:sz w:val="36"/>
+          <w:szCs w:val="36"/>
+        </w:rPr>
+        <w:t xml:space="preserve"> WEEK)</w:t>
+      </w:r>
+    </w:p>
+    <w:p>
+      <w:pPr>
+        <w:pStyle w:val="NormalWeb"/>
+        <w:rPr>
+          <w:b/>
+          <w:bCs/>
+          <w:color w:val="000000"/>
+          <w:sz w:val="27"/>
+          <w:szCs w:val="27"/>
+        </w:rPr>
+      </w:pPr>
+      <w:r>
+        <w:rPr>
+          <w:b/>
+          <w:bCs/>
+          <w:color w:val="000000"/>
+          <w:sz w:val="27"/>
+          <w:szCs w:val="27"/>
+        </w:rPr>
+        <w:t>What went well?</w:t>
+      </w:r>
+    </w:p>
+    <w:p>
+      <w:pPr>
+        <w:pStyle w:val="NormalWeb"/>
+        <w:rPr>
+          <w:color w:val="000000"/>
+          <w:sz w:val="27"/>
+          <w:szCs w:val="27"/>
+        </w:rPr>
+      </w:pPr>
+      <w:r>
+        <w:rPr>
+          <w:color w:val="000000"/>
+          <w:sz w:val="27"/>
+          <w:szCs w:val="27"/>
+        </w:rPr>
+        <w:t xml:space="preserve"> The functionalities of adding the items to CART worked well. All the major assigned work to the team was completed successfully, </w:t>
+      </w:r>
+      <w:r>
+        <w:rPr>
+          <w:color w:val="000000"/>
+          <w:sz w:val="27"/>
+          <w:szCs w:val="27"/>
+        </w:rPr>
+        <w:t>with team</w:t>
+      </w:r>
+      <w:r>
+        <w:rPr>
+          <w:color w:val="000000"/>
+          <w:sz w:val="27"/>
+          <w:szCs w:val="27"/>
+        </w:rPr>
+        <w:t xml:space="preserve"> coordination.</w:t>
+      </w:r>
+    </w:p>
+    <w:p>
+      <w:pPr>
+        <w:pStyle w:val="NormalWeb"/>
+        <w:rPr>
+          <w:b/>
+          <w:bCs/>
+          <w:color w:val="000000"/>
+          <w:sz w:val="27"/>
+          <w:szCs w:val="27"/>
+        </w:rPr>
+      </w:pPr>
+      <w:r>
+        <w:rPr>
+          <w:b/>
+          <w:bCs/>
+          <w:color w:val="000000"/>
+          <w:sz w:val="27"/>
+          <w:szCs w:val="27"/>
+        </w:rPr>
+        <w:t>What could have been better?</w:t>
+      </w:r>
+    </w:p>
+    <w:p>
+      <w:pPr>
+        <w:pStyle w:val="NormalWeb"/>
+        <w:rPr>
+          <w:color w:val="000000"/>
+          <w:sz w:val="27"/>
+          <w:szCs w:val="27"/>
+        </w:rPr>
+      </w:pPr>
+      <w:r>
+        <w:rPr>
+          <w:color w:val="000000"/>
+          <w:sz w:val="27"/>
+          <w:szCs w:val="27"/>
+        </w:rPr>
+        <w:t>We have done UI but not Responsive UI with respect to WebView.</w:t>
+      </w:r>
+    </w:p>
+    <w:p>
+      <w:pPr>
+        <w:pStyle w:val="NormalWeb"/>
+        <w:rPr>
+          <w:b/>
+          <w:bCs/>
+          <w:color w:val="000000"/>
+          <w:sz w:val="27"/>
+          <w:szCs w:val="27"/>
+        </w:rPr>
+      </w:pPr>
+      <w:r>
+        <w:rPr>
+          <w:b/>
+          <w:bCs/>
+          <w:color w:val="000000"/>
+          <w:sz w:val="27"/>
+          <w:szCs w:val="27"/>
+        </w:rPr>
+        <w:t>Things to try?</w:t>
+      </w:r>
+    </w:p>
+    <w:p>
+      <w:pPr>
+        <w:pStyle w:val="NormalWeb"/>
+        <w:rPr>
+          <w:color w:val="000000"/>
+          <w:sz w:val="27"/>
+          <w:szCs w:val="27"/>
+        </w:rPr>
+      </w:pPr>
+      <w:r>
+        <w:rPr>
+          <w:color w:val="000000"/>
+          <w:sz w:val="27"/>
+          <w:szCs w:val="27"/>
+        </w:rPr>
+        <w:t>Exceptional handling, Back Button on every page, Customer Name and Email in Bill.</w:t>
+      </w:r>
+    </w:p>
+    <w:p>
+      <w:pPr>
+        <w:pStyle w:val="NormalWeb"/>
+        <w:rPr>
+          <w:b/>
+          <w:bCs/>
+          <w:color w:val="000000"/>
+          <w:sz w:val="27"/>
+          <w:szCs w:val="27"/>
+        </w:rPr>
+      </w:pPr>
+      <w:r>
+        <w:rPr>
+          <w:b/>
+          <w:bCs/>
+          <w:color w:val="000000"/>
+          <w:sz w:val="27"/>
+          <w:szCs w:val="27"/>
+        </w:rPr>
+        <w:t>Issues to Escalate?</w:t>
+      </w:r>
+    </w:p>
+    <w:p>
+      <w:pPr>
+        <w:pStyle w:val="NormalWeb"/>
+        <w:rPr>
+          <w:color w:val="000000"/>
+          <w:sz w:val="27"/>
+          <w:szCs w:val="27"/>
+        </w:rPr>
+      </w:pPr>
+      <w:r>
+        <w:rPr>
+          <w:color w:val="000000"/>
+          <w:sz w:val="27"/>
+          <w:szCs w:val="27"/>
+        </w:rPr>
+        <w:t xml:space="preserve">Need </w:t>
+      </w:r>
+      <w:r>
+        <w:rPr>
+          <w:color w:val="000000"/>
+          <w:sz w:val="27"/>
+          <w:szCs w:val="27"/>
+        </w:rPr>
+        <w:t>to try</w:t>
+      </w:r>
+      <w:r>
+        <w:rPr>
+          <w:color w:val="000000"/>
+          <w:sz w:val="27"/>
+          <w:szCs w:val="27"/>
+        </w:rPr>
+        <w:t xml:space="preserve"> out </w:t>
+      </w:r>
+      <w:r>
+        <w:rPr>
+          <w:color w:val="000000"/>
+          <w:sz w:val="27"/>
+          <w:szCs w:val="27"/>
+        </w:rPr>
+        <w:t>a feedback</w:t>
+      </w:r>
+      <w:r>
+        <w:rPr>
+          <w:color w:val="000000"/>
+          <w:sz w:val="27"/>
+          <w:szCs w:val="27"/>
+        </w:rPr>
+        <w:t xml:space="preserve"> </w:t>
+      </w:r>
+      <w:r>
+        <w:rPr>
+          <w:color w:val="000000"/>
+          <w:sz w:val="27"/>
+          <w:szCs w:val="27"/>
+        </w:rPr>
+        <w:t>page to</w:t>
+      </w:r>
+      <w:r>
+        <w:rPr>
+          <w:color w:val="000000"/>
+          <w:sz w:val="27"/>
+          <w:szCs w:val="27"/>
+        </w:rPr>
+        <w:t xml:space="preserve"> </w:t>
+      </w:r>
+      <w:r>
+        <w:rPr>
+          <w:color w:val="000000"/>
+          <w:sz w:val="27"/>
+          <w:szCs w:val="27"/>
+        </w:rPr>
+        <w:t>display</w:t>
+      </w:r>
+      <w:r>
+        <w:rPr>
+          <w:color w:val="000000"/>
+          <w:sz w:val="27"/>
+          <w:szCs w:val="27"/>
+        </w:rPr>
+        <w:t xml:space="preserve"> </w:t>
+      </w:r>
+      <w:r>
+        <w:rPr>
+          <w:color w:val="000000"/>
+          <w:sz w:val="27"/>
+          <w:szCs w:val="27"/>
+        </w:rPr>
+        <w:t>after</w:t>
+      </w:r>
+      <w:r>
+        <w:rPr>
+          <w:color w:val="000000"/>
+          <w:sz w:val="27"/>
+          <w:szCs w:val="27"/>
+        </w:rPr>
+        <w:t xml:space="preserve"> paying </w:t>
+      </w:r>
+      <w:r>
+        <w:rPr>
+          <w:color w:val="000000"/>
+          <w:sz w:val="27"/>
+          <w:szCs w:val="27"/>
+        </w:rPr>
+        <w:t>the bill</w:t>
+      </w:r>
+      <w:r>
+        <w:rPr>
+          <w:color w:val="000000"/>
+          <w:sz w:val="27"/>
+          <w:szCs w:val="27"/>
+        </w:rPr>
+        <w:t xml:space="preserve"> </w:t>
+      </w:r>
+      <w:r>
+        <w:rPr>
+          <w:color w:val="000000"/>
+          <w:sz w:val="27"/>
+          <w:szCs w:val="27"/>
+        </w:rPr>
+        <w:t>and implement</w:t>
+      </w:r>
+      <w:r>
+        <w:rPr>
+          <w:color w:val="000000"/>
+          <w:sz w:val="27"/>
+          <w:szCs w:val="27"/>
+        </w:rPr>
+        <w:t xml:space="preserve"> the feature that </w:t>
+      </w:r>
+      <w:r>
+        <w:rPr>
+          <w:color w:val="000000"/>
+          <w:sz w:val="27"/>
+          <w:szCs w:val="27"/>
+        </w:rPr>
+        <w:t>it’s</w:t>
+      </w:r>
+      <w:r>
+        <w:rPr>
+          <w:color w:val="000000"/>
+          <w:sz w:val="27"/>
+          <w:szCs w:val="27"/>
+        </w:rPr>
+        <w:t xml:space="preserve"> completely </w:t>
+      </w:r>
+      <w:r>
+        <w:rPr>
+          <w:color w:val="000000"/>
+          <w:sz w:val="27"/>
+          <w:szCs w:val="27"/>
+        </w:rPr>
+        <w:t>optional.</w:t>
+      </w:r>
+    </w:p>
+    <w:p>
+      <w:pPr>
+        <w:pStyle w:val="NormalWeb"/>
+        <w:rPr>
+          <w:color w:val="000000"/>
+          <w:sz w:val="27"/>
+          <w:szCs w:val="27"/>
+        </w:rPr>
+      </w:pPr>
+    </w:p>
+    <w:p>
+      <w:pPr>
+        <w:pStyle w:val="NormalWeb"/>
+        <w:jc w:val="center"/>
+        <w:rPr>
+          <w:b/>
+          <w:bCs/>
+          <w:color w:val="000000"/>
+          <w:sz w:val="27"/>
+          <w:szCs w:val="27"/>
+        </w:rPr>
+      </w:pPr>
+      <w:r>
+        <w:rPr>
+          <w:b/>
+          <w:bCs/>
+          <w:color w:val="000000"/>
+          <w:sz w:val="27"/>
+          <w:szCs w:val="27"/>
+        </w:rPr>
+        <w:lastRenderedPageBreak/>
+        <w:t>Sprint 2 backlog</w:t>
+      </w:r>
+    </w:p>
+    <w:p>
+      <w:pPr>
+        <w:pStyle w:val="NormalWeb"/>
+        <w:rPr>
+          <w:color w:val="000000"/>
+          <w:sz w:val="27"/>
+          <w:szCs w:val="27"/>
+        </w:rPr>
+      </w:pPr>
+      <w:r>
+        <w:rPr>
+          <w:noProof/>
+          <w:color w:val="000000"/>
+          <w:sz w:val="27"/>
+          <w:szCs w:val="27"/>
+        </w:rPr>
+        <w:drawing>
+          <wp:inline distT="0" distB="0" distL="0" distR="0" wp14:anchorId="29A435EB" wp14:editId="1CBE61CC">
+            <wp:extent cx="5731510" cy="3228975"/>
+            <wp:effectExtent l="0" t="0" r="2540" b="9525"/>
+            <wp:docPr id="2" name="Picture 2"/>
+            <wp:cNvGraphicFramePr>
+              <a:graphicFrameLocks xmlns:a="http://schemas.openxmlformats.org/drawingml/2006/main" noChangeAspect="1"/>
+            </wp:cNvGraphicFramePr>
+            <a:graphic xmlns:a="http://schemas.openxmlformats.org/drawingml/2006/main">
+              <a:graphicData uri="http://schemas.openxmlformats.org/drawingml/2006/picture">
+                <pic:pic xmlns:pic="http://schemas.openxmlformats.org/drawingml/2006/picture">
+                  <pic:nvPicPr>
+                    <pic:cNvPr id="0" name="Picture 1"/>
+                    <pic:cNvPicPr>
+                      <a:picLocks noChangeAspect="1" noChangeArrowheads="1"/>
+                    </pic:cNvPicPr>
+                  </pic:nvPicPr>
+                  <pic:blipFill rotWithShape="1">
+                    <a:blip r:embed="rId8">
+                      <a:extLst>
+                        <a:ext uri="{28A0092B-C50C-407E-A947-70E740481C1C}">
+                          <a14:useLocalDpi xmlns:a14="http://schemas.microsoft.com/office/drawing/2010/main" val="0"/>
+                        </a:ext>
+                      </a:extLst>
+                    </a:blip>
+                    <a:srcRect t="28068" b="9001"/>
+                    <a:stretch/>
+                  </pic:blipFill>
+                  <pic:spPr bwMode="auto">
+                    <a:xfrm>
+                      <a:off x="0" y="0"/>
+                      <a:ext cx="5731510" cy="3228975"/>
+                    </a:xfrm>
+                    <a:prstGeom prst="rect">
+                      <a:avLst/>
+                    </a:prstGeom>
+                    <a:noFill/>
+                    <a:ln>
+                      <a:noFill/>
+                    </a:ln>
+                    <a:extLst>
+                      <a:ext uri="{53640926-AAD7-44D8-BBD7-CCE9431645EC}">
+                        <a14:shadowObscured xmlns:a14="http://schemas.microsoft.com/office/drawing/2010/main"/>
+                      </a:ext>
+                    </a:extLst>
+                  </pic:spPr>
+                </pic:pic>
+              </a:graphicData>
+            </a:graphic>
+          </wp:inline>
+        </w:drawing>
+      </w:r>
+    </w:p>
+    <w:p>
+      <w:pPr>
+        <w:pStyle w:val="NormalWeb"/>
+        <w:jc w:val="center"/>
+        <w:rPr>
+          <w:b/>
+          <w:bCs/>
+          <w:color w:val="000000"/>
+          <w:sz w:val="27"/>
+          <w:szCs w:val="27"/>
+        </w:rPr>
+      </w:pPr>
+      <w:r>
+        <w:rPr>
+          <w:b/>
+          <w:bCs/>
+          <w:color w:val="000000"/>
+          <w:sz w:val="27"/>
+          <w:szCs w:val="27"/>
+        </w:rPr>
+        <w:t>SPRINT BURNDOWN CHART</w:t>
+      </w:r>
+    </w:p>
+    <w:p>
+      <w:pPr>
+        <w:pStyle w:val="NormalWeb"/>
+        <w:jc w:val="center"/>
+        <w:rPr>
+          <w:color w:val="000000"/>
+          <w:sz w:val="27"/>
+          <w:szCs w:val="27"/>
+        </w:rPr>
+      </w:pPr>
+      <w:r>
+        <w:rPr>
+          <w:noProof/>
+          <w:color w:val="000000"/>
+          <w:sz w:val="27"/>
+          <w:szCs w:val="27"/>
+        </w:rPr>
+        <w:drawing>
+          <wp:inline distT="0" distB="0" distL="0" distR="0" wp14:anchorId="5D4109E1" wp14:editId="3E6300A3">
+            <wp:extent cx="3550513" cy="5083175"/>
+            <wp:effectExtent l="0" t="4445" r="7620" b="7620"/>
+            <wp:docPr id="5" name="Picture 5" descr="Diagram&#10;&#10;Description automatically generated"/>
+            <wp:cNvGraphicFramePr>
+              <a:graphicFrameLocks xmlns:a="http://schemas.openxmlformats.org/drawingml/2006/main" noChangeAspect="1"/>
+            </wp:cNvGraphicFramePr>
+            <a:graphic xmlns:a="http://schemas.openxmlformats.org/drawingml/2006/main">
+              <a:graphicData uri="http://schemas.openxmlformats.org/drawingml/2006/picture">
+                <pic:pic xmlns:pic="http://schemas.openxmlformats.org/drawingml/2006/picture">
+                  <pic:nvPicPr>
+                    <pic:cNvPr id="5" name="Picture 5" descr="Diagram&#10;&#10;Description automatically generated"/>
+                    <pic:cNvPicPr>
+                      <a:picLocks noChangeAspect="1" noChangeArrowheads="1"/>
+                    </pic:cNvPicPr>
+                  </pic:nvPicPr>
+                  <pic:blipFill rotWithShape="1">
+                    <a:blip r:embed="rId9" cstate="print">
+                      <a:extLst>
+                        <a:ext uri="{28A0092B-C50C-407E-A947-70E740481C1C}">
+                          <a14:useLocalDpi xmlns:a14="http://schemas.microsoft.com/office/drawing/2010/main" val="0"/>
+                        </a:ext>
+                      </a:extLst>
+                    </a:blip>
+                    <a:srcRect t="6983" r="2116" b="6233"/>
+                    <a:stretch/>
+                  </pic:blipFill>
+                  <pic:spPr bwMode="auto">
+                    <a:xfrm rot="16200000">
+                      <a:off x="0" y="0"/>
+                      <a:ext cx="3570697" cy="5112072"/>
+                    </a:xfrm>
+                    <a:prstGeom prst="rect">
+                      <a:avLst/>
+                    </a:prstGeom>
+                    <a:noFill/>
+                    <a:ln>
+                      <a:noFill/>
+                    </a:ln>
+                    <a:extLst>
+                      <a:ext uri="{53640926-AAD7-44D8-BBD7-CCE9431645EC}">
+                        <a14:shadowObscured xmlns:a14="http://schemas.microsoft.com/office/drawing/2010/main"/>
+                      </a:ext>
+                    </a:extLst>
+                  </pic:spPr>
+                </pic:pic>
+              </a:graphicData>
+            </a:graphic>
+          </wp:inline>
+        </w:drawing>
+      </w:r>
+    </w:p>
+    <w:p>
+      <w:pPr>
+        <w:jc w:val="center"/>
+        <w:rPr>
+          <w:sz w:val="24"/>
+          <w:szCs w:val="24"/>
+        </w:rPr>
+      </w:pPr>
+    </w:p>
     <w:p/>
+    <w:p/>
+    <w:p/>
+    <w:p>
+      <w:pPr>
+        <w:pStyle w:val="NormalWeb"/>
+        <w:jc w:val="center"/>
+        <w:rPr>
+          <w:b/>
+          <w:bCs/>
+          <w:color w:val="000000"/>
+          <w:sz w:val="36"/>
+          <w:szCs w:val="36"/>
+        </w:rPr>
+      </w:pPr>
+      <w:r>
+        <w:rPr>
+          <w:b/>
+          <w:bCs/>
+          <w:color w:val="000000"/>
+          <w:sz w:val="36"/>
+          <w:szCs w:val="36"/>
+        </w:rPr>
+        <w:lastRenderedPageBreak/>
+        <w:t>SPRINT 3(3</w:t>
+      </w:r>
+      <w:r>
+        <w:rPr>
+          <w:b/>
+          <w:bCs/>
+          <w:color w:val="000000"/>
+          <w:sz w:val="36"/>
+          <w:szCs w:val="36"/>
+          <w:vertAlign w:val="superscript"/>
+        </w:rPr>
+        <w:t>rd</w:t>
+      </w:r>
+      <w:r>
+        <w:rPr>
+          <w:b/>
+          <w:bCs/>
+          <w:color w:val="000000"/>
+          <w:sz w:val="36"/>
+          <w:szCs w:val="36"/>
+        </w:rPr>
+        <w:t xml:space="preserve"> week)</w:t>
+      </w:r>
+    </w:p>
+    <w:p>
+      <w:pPr>
+        <w:pStyle w:val="NormalWeb"/>
+        <w:rPr>
+          <w:b/>
+          <w:bCs/>
+          <w:color w:val="000000"/>
+          <w:sz w:val="27"/>
+          <w:szCs w:val="27"/>
+        </w:rPr>
+      </w:pPr>
+      <w:r>
+        <w:rPr>
+          <w:b/>
+          <w:bCs/>
+          <w:color w:val="000000"/>
+          <w:sz w:val="27"/>
+          <w:szCs w:val="27"/>
+        </w:rPr>
+        <w:t>What went well?</w:t>
+      </w:r>
+    </w:p>
+    <w:p>
+      <w:pPr>
+        <w:pStyle w:val="NormalWeb"/>
+        <w:rPr>
+          <w:color w:val="000000"/>
+          <w:sz w:val="27"/>
+          <w:szCs w:val="27"/>
+        </w:rPr>
+      </w:pPr>
+      <w:r>
+        <w:rPr>
+          <w:color w:val="000000"/>
+          <w:sz w:val="27"/>
+          <w:szCs w:val="27"/>
+        </w:rPr>
+        <w:t>Feedback and Exit button worked successfully.</w:t>
+      </w:r>
+    </w:p>
+    <w:p>
+      <w:pPr>
+        <w:pStyle w:val="NormalWeb"/>
+        <w:rPr>
+          <w:b/>
+          <w:bCs/>
+          <w:color w:val="000000"/>
+          <w:sz w:val="27"/>
+          <w:szCs w:val="27"/>
+        </w:rPr>
+      </w:pPr>
+      <w:r>
+        <w:rPr>
+          <w:b/>
+          <w:bCs/>
+          <w:color w:val="000000"/>
+          <w:sz w:val="27"/>
+          <w:szCs w:val="27"/>
+        </w:rPr>
+        <w:t>What could have been better?</w:t>
+      </w:r>
+    </w:p>
+    <w:p>
+      <w:pPr>
+        <w:pStyle w:val="NormalWeb"/>
+        <w:rPr>
+          <w:color w:val="000000"/>
+          <w:sz w:val="27"/>
+          <w:szCs w:val="27"/>
+        </w:rPr>
+      </w:pPr>
+      <w:r>
+        <w:rPr>
+          <w:color w:val="000000"/>
+          <w:sz w:val="27"/>
+          <w:szCs w:val="27"/>
+        </w:rPr>
+        <w:t>The alignment of UI could have been better</w:t>
+      </w:r>
+    </w:p>
+    <w:p>
+      <w:pPr>
+        <w:pStyle w:val="NormalWeb"/>
+        <w:rPr>
+          <w:b/>
+          <w:bCs/>
+          <w:color w:val="000000"/>
+          <w:sz w:val="27"/>
+          <w:szCs w:val="27"/>
+        </w:rPr>
+      </w:pPr>
+      <w:r>
+        <w:rPr>
+          <w:b/>
+          <w:bCs/>
+          <w:color w:val="000000"/>
+          <w:sz w:val="27"/>
+          <w:szCs w:val="27"/>
+        </w:rPr>
+        <w:t>Things to try?</w:t>
+      </w:r>
+    </w:p>
+    <w:p>
+      <w:pPr>
+        <w:pStyle w:val="NormalWeb"/>
+        <w:rPr>
+          <w:color w:val="000000"/>
+          <w:sz w:val="27"/>
+          <w:szCs w:val="27"/>
+        </w:rPr>
+      </w:pPr>
+      <w:r>
+        <w:rPr>
+          <w:color w:val="000000"/>
+          <w:sz w:val="27"/>
+          <w:szCs w:val="27"/>
+        </w:rPr>
+        <w:t>Testing and Deployment of the project.</w:t>
+      </w:r>
+    </w:p>
+    <w:p>
+      <w:pPr>
+        <w:pStyle w:val="NormalWeb"/>
+        <w:rPr>
+          <w:b/>
+          <w:bCs/>
+          <w:color w:val="000000"/>
+          <w:sz w:val="27"/>
+          <w:szCs w:val="27"/>
+        </w:rPr>
+      </w:pPr>
+      <w:r>
+        <w:rPr>
+          <w:b/>
+          <w:bCs/>
+          <w:color w:val="000000"/>
+          <w:sz w:val="27"/>
+          <w:szCs w:val="27"/>
+        </w:rPr>
+        <w:t>Issues to Escalate?</w:t>
+      </w:r>
+    </w:p>
+    <w:p>
+      <w:pPr>
+        <w:pStyle w:val="NormalWeb"/>
+        <w:rPr>
+          <w:color w:val="000000"/>
+          <w:sz w:val="27"/>
+          <w:szCs w:val="27"/>
+        </w:rPr>
+      </w:pPr>
+      <w:r>
+        <w:rPr>
+          <w:color w:val="000000"/>
+          <w:sz w:val="27"/>
+          <w:szCs w:val="27"/>
+        </w:rPr>
+        <w:t>Better understanding of Unit testing Skills</w:t>
+      </w:r>
+    </w:p>
+    <w:p>
+      <w:pPr>
+        <w:pStyle w:val="NormalWeb"/>
+        <w:jc w:val="center"/>
+        <w:rPr>
+          <w:b/>
+          <w:bCs/>
+          <w:color w:val="000000"/>
+          <w:sz w:val="27"/>
+          <w:szCs w:val="27"/>
+        </w:rPr>
+      </w:pPr>
+      <w:r>
+        <w:rPr>
+          <w:b/>
+          <w:bCs/>
+          <w:color w:val="000000"/>
+          <w:sz w:val="27"/>
+          <w:szCs w:val="27"/>
+        </w:rPr>
+        <w:t xml:space="preserve">Sprint </w:t>
+      </w:r>
+      <w:r>
+        <w:rPr>
+          <w:b/>
+          <w:bCs/>
+          <w:color w:val="000000"/>
+          <w:sz w:val="27"/>
+          <w:szCs w:val="27"/>
+        </w:rPr>
+        <w:t>3</w:t>
+      </w:r>
+      <w:r>
+        <w:rPr>
+          <w:b/>
+          <w:bCs/>
+          <w:color w:val="000000"/>
+          <w:sz w:val="27"/>
+          <w:szCs w:val="27"/>
+        </w:rPr>
+        <w:t xml:space="preserve"> backlog</w:t>
+      </w:r>
+    </w:p>
+    <w:p>
+      <w:pPr>
+        <w:pStyle w:val="NormalWeb"/>
+        <w:rPr>
+          <w:color w:val="000000"/>
+          <w:sz w:val="27"/>
+          <w:szCs w:val="27"/>
+        </w:rPr>
+      </w:pPr>
+      <w:r>
+        <w:rPr>
+          <w:noProof/>
+          <w:color w:val="000000"/>
+          <w:sz w:val="27"/>
+          <w:szCs w:val="27"/>
+        </w:rPr>
+        <w:drawing>
+          <wp:inline distT="0" distB="0" distL="0" distR="0" wp14:anchorId="4C196058" wp14:editId="7AF1EC67">
+            <wp:extent cx="5731510" cy="3223895"/>
+            <wp:effectExtent l="0" t="0" r="2540" b="0"/>
+            <wp:docPr id="8" name="Picture 8"/>
+            <wp:cNvGraphicFramePr>
+              <a:graphicFrameLocks xmlns:a="http://schemas.openxmlformats.org/drawingml/2006/main" noChangeAspect="1"/>
+            </wp:cNvGraphicFramePr>
+            <a:graphic xmlns:a="http://schemas.openxmlformats.org/drawingml/2006/main">
+              <a:graphicData uri="http://schemas.openxmlformats.org/drawingml/2006/picture">
+                <pic:pic xmlns:pic="http://schemas.openxmlformats.org/drawingml/2006/picture">
+                  <pic:nvPicPr>
+                    <pic:cNvPr id="0" name="Picture 3"/>
+                    <pic:cNvPicPr>
+                      <a:picLocks noChangeAspect="1" noChangeArrowheads="1"/>
+                    </pic:cNvPicPr>
+                  </pic:nvPicPr>
+                  <pic:blipFill>
+                    <a:blip r:embed="rId10" cstate="print">
+                      <a:extLst>
+                        <a:ext uri="{28A0092B-C50C-407E-A947-70E740481C1C}">
+                          <a14:useLocalDpi xmlns:a14="http://schemas.microsoft.com/office/drawing/2010/main" val="0"/>
+                        </a:ext>
+                      </a:extLst>
+                    </a:blip>
+                    <a:srcRect/>
+                    <a:stretch>
+                      <a:fillRect/>
+                    </a:stretch>
+                  </pic:blipFill>
+                  <pic:spPr bwMode="auto">
+                    <a:xfrm>
+                      <a:off x="0" y="0"/>
+                      <a:ext cx="5731510" cy="3223895"/>
+                    </a:xfrm>
+                    <a:prstGeom prst="rect">
+                      <a:avLst/>
+                    </a:prstGeom>
+                    <a:noFill/>
+                    <a:ln>
+                      <a:noFill/>
+                    </a:ln>
+                  </pic:spPr>
+                </pic:pic>
+              </a:graphicData>
+            </a:graphic>
+          </wp:inline>
+        </w:drawing>
+      </w:r>
+    </w:p>
+    <w:p>
+      <w:pPr>
+        <w:pStyle w:val="NormalWeb"/>
+        <w:rPr>
+          <w:color w:val="000000"/>
+          <w:sz w:val="27"/>
+          <w:szCs w:val="27"/>
+        </w:rPr>
+      </w:pPr>
+    </w:p>
+    <w:p>
+      <w:pPr>
+        <w:pStyle w:val="NormalWeb"/>
+        <w:rPr>
+          <w:color w:val="000000"/>
+          <w:sz w:val="27"/>
+          <w:szCs w:val="27"/>
+        </w:rPr>
+      </w:pPr>
+    </w:p>
+    <w:p>
+      <w:pPr>
+        <w:pStyle w:val="NormalWeb"/>
+        <w:rPr>
+          <w:color w:val="000000"/>
+          <w:sz w:val="27"/>
+          <w:szCs w:val="27"/>
+        </w:rPr>
+      </w:pPr>
+    </w:p>
+    <w:p>
+      <w:pPr>
+        <w:pStyle w:val="NormalWeb"/>
+        <w:rPr>
+          <w:color w:val="000000"/>
+          <w:sz w:val="27"/>
+          <w:szCs w:val="27"/>
+        </w:rPr>
+      </w:pPr>
+    </w:p>
+    <w:p>
+      <w:pPr>
+        <w:pStyle w:val="NormalWeb"/>
+        <w:rPr>
+          <w:color w:val="000000"/>
+          <w:sz w:val="27"/>
+          <w:szCs w:val="27"/>
+        </w:rPr>
+      </w:pPr>
+    </w:p>
+    <w:p>
+      <w:pPr>
+        <w:pStyle w:val="NormalWeb"/>
+        <w:rPr>
+          <w:color w:val="000000"/>
+          <w:sz w:val="27"/>
+          <w:szCs w:val="27"/>
+        </w:rPr>
+      </w:pPr>
+    </w:p>
+    <w:p>
+      <w:pPr>
+        <w:pStyle w:val="NormalWeb"/>
+        <w:jc w:val="center"/>
+        <w:rPr>
+          <w:b/>
+          <w:bCs/>
+          <w:color w:val="000000"/>
+          <w:sz w:val="27"/>
+          <w:szCs w:val="27"/>
+        </w:rPr>
+      </w:pPr>
+      <w:r>
+        <w:rPr>
+          <w:b/>
+          <w:bCs/>
+          <w:color w:val="000000"/>
+          <w:sz w:val="27"/>
+          <w:szCs w:val="27"/>
+        </w:rPr>
+        <w:lastRenderedPageBreak/>
+        <w:t>SPRINT BURNDOWN CHART</w:t>
+      </w:r>
+    </w:p>
+    <w:p>
+      <w:pPr>
+        <w:pStyle w:val="NormalWeb"/>
+        <w:rPr>
+          <w:color w:val="000000"/>
+          <w:sz w:val="27"/>
+          <w:szCs w:val="27"/>
+        </w:rPr>
+      </w:pPr>
+      <w:r>
+        <w:rPr>
+          <w:noProof/>
+          <w:color w:val="000000"/>
+          <w:sz w:val="27"/>
+          <w:szCs w:val="27"/>
+        </w:rPr>
+        <w:drawing>
+          <wp:inline distT="0" distB="0" distL="0" distR="0" wp14:anchorId="115D32B4" wp14:editId="4E1044C2">
+            <wp:extent cx="5581650" cy="3343910"/>
+            <wp:effectExtent l="0" t="0" r="0" b="8890"/>
+            <wp:docPr id="6" name="Picture 6"/>
+            <wp:cNvGraphicFramePr>
+              <a:graphicFrameLocks xmlns:a="http://schemas.openxmlformats.org/drawingml/2006/main" noChangeAspect="1"/>
+            </wp:cNvGraphicFramePr>
+            <a:graphic xmlns:a="http://schemas.openxmlformats.org/drawingml/2006/main">
+              <a:graphicData uri="http://schemas.openxmlformats.org/drawingml/2006/picture">
+                <pic:pic xmlns:pic="http://schemas.openxmlformats.org/drawingml/2006/picture">
+                  <pic:nvPicPr>
+                    <pic:cNvPr id="0" name="Picture 7"/>
+                    <pic:cNvPicPr>
+                      <a:picLocks noChangeAspect="1" noChangeArrowheads="1"/>
+                    </pic:cNvPicPr>
+                  </pic:nvPicPr>
+                  <pic:blipFill>
+                    <a:blip r:embed="rId11" cstate="print">
+                      <a:extLst>
+                        <a:ext uri="{28A0092B-C50C-407E-A947-70E740481C1C}">
+                          <a14:useLocalDpi xmlns:a14="http://schemas.microsoft.com/office/drawing/2010/main" val="0"/>
+                        </a:ext>
+                      </a:extLst>
+                    </a:blip>
+                    <a:srcRect/>
+                    <a:stretch>
+                      <a:fillRect/>
+                    </a:stretch>
+                  </pic:blipFill>
+                  <pic:spPr bwMode="auto">
+                    <a:xfrm>
+                      <a:off x="0" y="0"/>
+                      <a:ext cx="5590602" cy="3349273"/>
+                    </a:xfrm>
+                    <a:prstGeom prst="rect">
+                      <a:avLst/>
+                    </a:prstGeom>
+                    <a:noFill/>
+                    <a:ln>
+                      <a:noFill/>
+                    </a:ln>
+                  </pic:spPr>
+                </pic:pic>
+              </a:graphicData>
+            </a:graphic>
+          </wp:inline>
+        </w:drawing>
+      </w:r>
+    </w:p>
+    <w:p/>
+    <w:p>
+      <w:pPr>
+        <w:pStyle w:val="NormalWeb"/>
+        <w:jc w:val="center"/>
+        <w:rPr>
+          <w:b/>
+          <w:bCs/>
+          <w:color w:val="000000"/>
+          <w:sz w:val="36"/>
+          <w:szCs w:val="36"/>
+        </w:rPr>
+      </w:pPr>
+      <w:r>
+        <w:rPr>
+          <w:b/>
+          <w:bCs/>
+          <w:color w:val="000000"/>
+          <w:sz w:val="36"/>
+          <w:szCs w:val="36"/>
+        </w:rPr>
+        <w:t xml:space="preserve">SPRINT </w:t>
+      </w:r>
+      <w:r>
+        <w:rPr>
+          <w:b/>
+          <w:bCs/>
+          <w:color w:val="000000"/>
+          <w:sz w:val="36"/>
+          <w:szCs w:val="36"/>
+        </w:rPr>
+        <w:t>4</w:t>
+      </w:r>
+      <w:r>
+        <w:rPr>
+          <w:b/>
+          <w:bCs/>
+          <w:color w:val="000000"/>
+          <w:sz w:val="36"/>
+          <w:szCs w:val="36"/>
+        </w:rPr>
+        <w:t>(</w:t>
+      </w:r>
+      <w:r>
+        <w:rPr>
+          <w:b/>
+          <w:bCs/>
+          <w:color w:val="000000"/>
+          <w:sz w:val="36"/>
+          <w:szCs w:val="36"/>
+        </w:rPr>
+        <w:t>4</w:t>
+      </w:r>
+      <w:r>
+        <w:rPr>
+          <w:b/>
+          <w:bCs/>
+          <w:color w:val="000000"/>
+          <w:sz w:val="36"/>
+          <w:szCs w:val="36"/>
+          <w:vertAlign w:val="superscript"/>
+        </w:rPr>
+        <w:t>Th</w:t>
+      </w:r>
+      <w:r>
+        <w:rPr>
+          <w:b/>
+          <w:bCs/>
+          <w:color w:val="000000"/>
+          <w:sz w:val="36"/>
+          <w:szCs w:val="36"/>
+        </w:rPr>
+        <w:t xml:space="preserve"> </w:t>
+      </w:r>
+      <w:r>
+        <w:rPr>
+          <w:b/>
+          <w:bCs/>
+          <w:color w:val="000000"/>
+          <w:sz w:val="36"/>
+          <w:szCs w:val="36"/>
+        </w:rPr>
+        <w:t>week)</w:t>
+      </w:r>
+    </w:p>
+    <w:p>
+      <w:pPr>
+        <w:pStyle w:val="NormalWeb"/>
+        <w:rPr>
+          <w:b/>
+          <w:bCs/>
+          <w:color w:val="000000"/>
+          <w:sz w:val="27"/>
+          <w:szCs w:val="27"/>
+        </w:rPr>
+      </w:pPr>
+      <w:r>
+        <w:rPr>
+          <w:b/>
+          <w:bCs/>
+          <w:color w:val="000000"/>
+          <w:sz w:val="27"/>
+          <w:szCs w:val="27"/>
+        </w:rPr>
+        <w:t>What went well?</w:t>
+      </w:r>
+    </w:p>
+    <w:p>
+      <w:pPr>
+        <w:pStyle w:val="NormalWeb"/>
+        <w:rPr>
+          <w:color w:val="000000"/>
+          <w:sz w:val="27"/>
+          <w:szCs w:val="27"/>
+        </w:rPr>
+      </w:pPr>
+      <w:r>
+        <w:rPr>
+          <w:color w:val="000000"/>
+          <w:sz w:val="27"/>
+          <w:szCs w:val="27"/>
+        </w:rPr>
+        <w:t xml:space="preserve">All the functionalities </w:t>
+      </w:r>
+      <w:r>
+        <w:rPr>
+          <w:color w:val="000000"/>
+          <w:sz w:val="27"/>
+          <w:szCs w:val="27"/>
+        </w:rPr>
+        <w:t>is working as per the client needs .</w:t>
+      </w:r>
+    </w:p>
+    <w:p>
+      <w:pPr>
+        <w:pStyle w:val="NormalWeb"/>
+        <w:rPr>
+          <w:b/>
+          <w:bCs/>
+          <w:color w:val="000000"/>
+          <w:sz w:val="27"/>
+          <w:szCs w:val="27"/>
+        </w:rPr>
+      </w:pPr>
+      <w:r>
+        <w:rPr>
+          <w:b/>
+          <w:bCs/>
+          <w:color w:val="000000"/>
+          <w:sz w:val="27"/>
+          <w:szCs w:val="27"/>
+        </w:rPr>
+        <w:t xml:space="preserve"> </w:t>
+      </w:r>
+      <w:r>
+        <w:rPr>
+          <w:b/>
+          <w:bCs/>
+          <w:color w:val="000000"/>
+          <w:sz w:val="27"/>
+          <w:szCs w:val="27"/>
+        </w:rPr>
+        <w:t>What could have been better?</w:t>
+      </w:r>
+    </w:p>
+    <w:p>
+      <w:pPr>
+        <w:pStyle w:val="NormalWeb"/>
+        <w:rPr>
+          <w:color w:val="000000"/>
+          <w:sz w:val="27"/>
+          <w:szCs w:val="27"/>
+        </w:rPr>
+      </w:pPr>
+      <w:r>
+        <w:rPr>
+          <w:color w:val="000000"/>
+          <w:sz w:val="27"/>
+          <w:szCs w:val="27"/>
+        </w:rPr>
+        <w:t xml:space="preserve">The design of </w:t>
+      </w:r>
+      <w:r>
+        <w:rPr>
+          <w:color w:val="000000"/>
+          <w:sz w:val="27"/>
+          <w:szCs w:val="27"/>
+        </w:rPr>
+        <w:t>UI could have been responsive with respect to Mobile and Tablet devices.</w:t>
+      </w:r>
+    </w:p>
+    <w:p>
+      <w:pPr>
+        <w:pStyle w:val="NormalWeb"/>
+        <w:rPr>
+          <w:b/>
+          <w:bCs/>
+          <w:color w:val="000000"/>
+          <w:sz w:val="27"/>
+          <w:szCs w:val="27"/>
+        </w:rPr>
+      </w:pPr>
+      <w:r>
+        <w:rPr>
+          <w:b/>
+          <w:bCs/>
+          <w:color w:val="000000"/>
+          <w:sz w:val="27"/>
+          <w:szCs w:val="27"/>
+        </w:rPr>
+        <w:t>Things to try?</w:t>
+      </w:r>
+    </w:p>
+    <w:p>
+      <w:pPr>
+        <w:pStyle w:val="NormalWeb"/>
+        <w:rPr>
+          <w:color w:val="000000"/>
+          <w:sz w:val="27"/>
+          <w:szCs w:val="27"/>
+        </w:rPr>
+      </w:pPr>
+      <w:r>
+        <w:rPr>
+          <w:color w:val="000000"/>
+          <w:sz w:val="27"/>
+          <w:szCs w:val="27"/>
+        </w:rPr>
+        <w:t>Logger framework</w:t>
+      </w:r>
+    </w:p>
+    <w:p>
+      <w:pPr>
+        <w:pStyle w:val="NormalWeb"/>
+        <w:rPr>
+          <w:b/>
+          <w:bCs/>
+          <w:color w:val="000000"/>
+          <w:sz w:val="27"/>
+          <w:szCs w:val="27"/>
+        </w:rPr>
+      </w:pPr>
+      <w:r>
+        <w:rPr>
+          <w:b/>
+          <w:bCs/>
+          <w:color w:val="000000"/>
+          <w:sz w:val="27"/>
+          <w:szCs w:val="27"/>
+        </w:rPr>
+        <w:t>Issues to Escalate?</w:t>
+      </w:r>
+    </w:p>
+    <w:p>
+      <w:pPr>
+        <w:pStyle w:val="NormalWeb"/>
+        <w:rPr>
+          <w:color w:val="000000"/>
+          <w:sz w:val="27"/>
+          <w:szCs w:val="27"/>
+        </w:rPr>
+      </w:pPr>
+      <w:r>
+        <w:rPr>
+          <w:color w:val="000000"/>
+          <w:sz w:val="27"/>
+          <w:szCs w:val="27"/>
+        </w:rPr>
+        <w:t xml:space="preserve">No issues </w:t>
+      </w:r>
+    </w:p>
+    <w:p/>
+    <w:p/>
+    <w:p/>
+    <w:p/>
+    <w:p/>
+    <w:p/>
+    <w:p>
+      <w:pPr>
+        <w:pStyle w:val="NormalWeb"/>
+        <w:jc w:val="center"/>
+        <w:rPr>
+          <w:b/>
+          <w:bCs/>
+          <w:color w:val="000000"/>
+          <w:sz w:val="27"/>
+          <w:szCs w:val="27"/>
+        </w:rPr>
+      </w:pPr>
+      <w:r>
+        <w:rPr>
+          <w:b/>
+          <w:bCs/>
+          <w:color w:val="000000"/>
+          <w:sz w:val="27"/>
+          <w:szCs w:val="27"/>
+        </w:rPr>
+        <w:t xml:space="preserve">Sprint </w:t>
+      </w:r>
+      <w:r>
+        <w:rPr>
+          <w:b/>
+          <w:bCs/>
+          <w:color w:val="000000"/>
+          <w:sz w:val="27"/>
+          <w:szCs w:val="27"/>
+        </w:rPr>
+        <w:t>4</w:t>
+      </w:r>
+      <w:r>
+        <w:rPr>
+          <w:b/>
+          <w:bCs/>
+          <w:color w:val="000000"/>
+          <w:sz w:val="27"/>
+          <w:szCs w:val="27"/>
+        </w:rPr>
+        <w:t xml:space="preserve"> backlog</w:t>
+      </w:r>
+    </w:p>
+    <w:p>
+      <w:r>
+        <w:rPr>
+          <w:noProof/>
+        </w:rPr>
+        <w:drawing>
+          <wp:inline distT="0" distB="0" distL="0" distR="0" wp14:anchorId="062405D8" wp14:editId="70C763B0">
+            <wp:extent cx="5581650" cy="3257295"/>
+            <wp:effectExtent l="0" t="0" r="0" b="635"/>
+            <wp:docPr id="9" name="Picture 9"/>
+            <wp:cNvGraphicFramePr>
+              <a:graphicFrameLocks xmlns:a="http://schemas.openxmlformats.org/drawingml/2006/main" noChangeAspect="1"/>
+            </wp:cNvGraphicFramePr>
+            <a:graphic xmlns:a="http://schemas.openxmlformats.org/drawingml/2006/main">
+              <a:graphicData uri="http://schemas.openxmlformats.org/drawingml/2006/picture">
+                <pic:pic xmlns:pic="http://schemas.openxmlformats.org/drawingml/2006/picture">
+                  <pic:nvPicPr>
+                    <pic:cNvPr id="0" name="Picture 5"/>
+                    <pic:cNvPicPr>
+                      <a:picLocks noChangeAspect="1" noChangeArrowheads="1"/>
+                    </pic:cNvPicPr>
+                  </pic:nvPicPr>
+                  <pic:blipFill rotWithShape="1">
+                    <a:blip r:embed="rId12">
+                      <a:extLst>
+                        <a:ext uri="{28A0092B-C50C-407E-A947-70E740481C1C}">
+                          <a14:useLocalDpi xmlns:a14="http://schemas.microsoft.com/office/drawing/2010/main" val="0"/>
+                        </a:ext>
+                      </a:extLst>
+                    </a:blip>
+                    <a:srcRect t="28659" b="21705"/>
+                    <a:stretch/>
+                  </pic:blipFill>
+                  <pic:spPr bwMode="auto">
+                    <a:xfrm>
+                      <a:off x="0" y="0"/>
+                      <a:ext cx="5592533" cy="3263646"/>
+                    </a:xfrm>
+                    <a:prstGeom prst="rect">
+                      <a:avLst/>
+                    </a:prstGeom>
+                    <a:noFill/>
+                    <a:ln>
+                      <a:noFill/>
+                    </a:ln>
+                    <a:extLst>
+                      <a:ext uri="{53640926-AAD7-44D8-BBD7-CCE9431645EC}">
+                        <a14:shadowObscured xmlns:a14="http://schemas.microsoft.com/office/drawing/2010/main"/>
+                      </a:ext>
+                    </a:extLst>
+                  </pic:spPr>
+                </pic:pic>
+              </a:graphicData>
+            </a:graphic>
+          </wp:inline>
+        </w:drawing>
+      </w:r>
+    </w:p>
+    <w:p/>
+    <w:p>
+      <w:pPr>
+        <w:pStyle w:val="NormalWeb"/>
+        <w:jc w:val="center"/>
+        <w:rPr>
+          <w:b/>
+          <w:bCs/>
+          <w:color w:val="000000"/>
+          <w:sz w:val="27"/>
+          <w:szCs w:val="27"/>
+        </w:rPr>
+      </w:pPr>
+      <w:r>
+        <w:rPr>
+          <w:b/>
+          <w:bCs/>
+          <w:color w:val="000000"/>
+          <w:sz w:val="27"/>
+          <w:szCs w:val="27"/>
+        </w:rPr>
+        <w:t>SPRINT BURNDOWN CHART</w:t>
+      </w:r>
+    </w:p>
+    <w:p>
+      <w:pPr>
+        <w:jc w:val="center"/>
+      </w:pPr>
+      <w:r>
+        <w:rPr>
+          <w:noProof/>
+        </w:rPr>
+        <w:drawing>
+          <wp:inline distT="0" distB="0" distL="0" distR="0" wp14:anchorId="464662D5" wp14:editId="7B1662C2">
+            <wp:extent cx="2438332" cy="2409825"/>
+            <wp:effectExtent l="0" t="0" r="635" b="0"/>
+            <wp:docPr id="10" name="Picture 10"/>
+            <wp:cNvGraphicFramePr>
+              <a:graphicFrameLocks xmlns:a="http://schemas.openxmlformats.org/drawingml/2006/main" noChangeAspect="1"/>
+            </wp:cNvGraphicFramePr>
+            <a:graphic xmlns:a="http://schemas.openxmlformats.org/drawingml/2006/main">
+              <a:graphicData uri="http://schemas.openxmlformats.org/drawingml/2006/picture">
+                <pic:pic xmlns:pic="http://schemas.openxmlformats.org/drawingml/2006/picture">
+                  <pic:nvPicPr>
+                    <pic:cNvPr id="0" name="Picture 7"/>
+                    <pic:cNvPicPr>
+                      <a:picLocks noChangeAspect="1" noChangeArrowheads="1"/>
+                    </pic:cNvPicPr>
+                  </pic:nvPicPr>
+                  <pic:blipFill rotWithShape="1">
+                    <a:blip r:embed="rId13" cstate="print">
+                      <a:extLst>
+                        <a:ext uri="{28A0092B-C50C-407E-A947-70E740481C1C}">
+                          <a14:useLocalDpi xmlns:a14="http://schemas.microsoft.com/office/drawing/2010/main" val="0"/>
+                        </a:ext>
+                      </a:extLst>
+                    </a:blip>
+                    <a:srcRect b="25879"/>
+                    <a:stretch/>
+                  </pic:blipFill>
+                  <pic:spPr bwMode="auto">
+                    <a:xfrm>
+                      <a:off x="0" y="0"/>
+                      <a:ext cx="2447074" cy="2418465"/>
+                    </a:xfrm>
+                    <a:prstGeom prst="rect">
+                      <a:avLst/>
+                    </a:prstGeom>
+                    <a:noFill/>
+                    <a:ln>
+                      <a:noFill/>
+                    </a:ln>
+                    <a:extLst>
+                      <a:ext uri="{53640926-AAD7-44D8-BBD7-CCE9431645EC}">
+                        <a14:shadowObscured xmlns:a14="http://schemas.microsoft.com/office/drawing/2010/main"/>
+                      </a:ext>
+                    </a:extLst>
+                  </pic:spPr>
+                </pic:pic>
+              </a:graphicData>
+            </a:graphic>
+          </wp:inline>
+        </w:drawing>
+      </w:r>
+    </w:p>
+    <w:p/>
+    <w:p/>
+    <w:p/>
+    <w:p>
+      <w:pPr>
+        <w:rPr>
+          <w:rStyle w:val="Hyperlink"/>
+        </w:rPr>
+      </w:pPr>
+      <w:hyperlink r:id="rId14" w:history="1">
+        <w:r>
+          <w:rPr>
+            <w:rStyle w:val="Hyperlink"/>
+          </w:rPr>
+          <w:t>kiranmh066/</w:t>
+        </w:r>
+        <w:proofErr w:type="spellStart"/>
+        <w:r>
+          <w:rPr>
+            <w:rStyle w:val="Hyperlink"/>
+          </w:rPr>
+          <w:t>Restaurant_All</w:t>
+        </w:r>
+        <w:proofErr w:type="spellEnd"/>
+        <w:r>
+          <w:rPr>
+            <w:rStyle w:val="Hyperlink"/>
+          </w:rPr>
+          <w:t xml:space="preserve"> (github.com)</w:t>
+        </w:r>
+      </w:hyperlink>
+    </w:p>
+    <w:p/>
+    <w:p/>
+    <w:p/>
+    <w:p/>
+    <w:p/>
+    <w:p>
+      <w:pPr>
+        <w:rPr>
+          <w:b/>
+          <w:bCs/>
+        </w:rPr>
+      </w:pPr>
+      <w:r>
+        <w:rPr>
+          <w:b/>
+          <w:bCs/>
+        </w:rPr>
+        <w:t>PLANNING AND DESIGN</w:t>
+      </w:r>
+      <w:r>
+        <w:rPr>
+          <w:b/>
+          <w:bCs/>
+        </w:rPr>
+        <w:t xml:space="preserve"> </w:t>
+      </w:r>
+    </w:p>
+    <w:p>
+      <w:r>
+        <w:rPr>
+          <w:noProof/>
+        </w:rPr>
+        <w:drawing>
+          <wp:inline distT="0" distB="0" distL="0" distR="0" wp14:anchorId="4D6C1862" wp14:editId="0C557050">
+            <wp:extent cx="4143375" cy="5610225"/>
+            <wp:effectExtent l="9525" t="0" r="0" b="0"/>
+            <wp:docPr id="3" name="Picture 3" descr="Diagram&#10;&#10;Description automatically generated"/>
+            <wp:cNvGraphicFramePr>
+              <a:graphicFrameLocks xmlns:a="http://schemas.openxmlformats.org/drawingml/2006/main" noChangeAspect="1"/>
+            </wp:cNvGraphicFramePr>
+            <a:graphic xmlns:a="http://schemas.openxmlformats.org/drawingml/2006/main">
+              <a:graphicData uri="http://schemas.openxmlformats.org/drawingml/2006/picture">
+                <pic:pic xmlns:pic="http://schemas.openxmlformats.org/drawingml/2006/picture">
+                  <pic:nvPicPr>
+                    <pic:cNvPr id="3" name="Picture 3" descr="Diagram&#10;&#10;Description automatically generated"/>
+                    <pic:cNvPicPr>
+                      <a:picLocks noChangeAspect="1" noChangeArrowheads="1"/>
+                    </pic:cNvPicPr>
+                  </pic:nvPicPr>
+                  <pic:blipFill rotWithShape="1">
+                    <a:blip r:embed="rId15">
+                      <a:extLst>
+                        <a:ext uri="{28A0092B-C50C-407E-A947-70E740481C1C}">
+                          <a14:useLocalDpi xmlns:a14="http://schemas.microsoft.com/office/drawing/2010/main" val="0"/>
+                        </a:ext>
+                      </a:extLst>
+                    </a:blip>
+                    <a:srcRect t="11241" r="1211" b="28566"/>
+                    <a:stretch/>
+                  </pic:blipFill>
+                  <pic:spPr bwMode="auto">
+                    <a:xfrm rot="16200000">
+                      <a:off x="0" y="0"/>
+                      <a:ext cx="4143375" cy="5610225"/>
+                    </a:xfrm>
+                    <a:prstGeom prst="rect">
+                      <a:avLst/>
+                    </a:prstGeom>
+                    <a:noFill/>
+                    <a:ln>
+                      <a:noFill/>
+                    </a:ln>
+                    <a:extLst>
+                      <a:ext uri="{53640926-AAD7-44D8-BBD7-CCE9431645EC}">
+                        <a14:shadowObscured xmlns:a14="http://schemas.microsoft.com/office/drawing/2010/main"/>
+                      </a:ext>
+                    </a:extLst>
+                  </pic:spPr>
+                </pic:pic>
+              </a:graphicData>
+            </a:graphic>
+          </wp:inline>
+        </w:drawing>
+      </w:r>
+    </w:p>
+    <w:p>
+      <w:r>
+        <w:t xml:space="preserve"> </w:t>
+      </w:r>
+      <w:r>
+        <w:rPr>
+          <w:noProof/>
+        </w:rPr>
+        <w:drawing>
+          <wp:inline distT="0" distB="0" distL="0" distR="0" wp14:anchorId="4ABB59CA" wp14:editId="5E0C3002">
+            <wp:extent cx="4143375" cy="5591175"/>
+            <wp:effectExtent l="0" t="0" r="9525" b="9525"/>
+            <wp:docPr id="7" name="Picture 7" descr="A picture containing text, whiteboard&#10;&#10;Description automatically generated"/>
+            <wp:cNvGraphicFramePr>
+              <a:graphicFrameLocks xmlns:a="http://schemas.openxmlformats.org/drawingml/2006/main" noChangeAspect="1"/>
+            </wp:cNvGraphicFramePr>
+            <a:graphic xmlns:a="http://schemas.openxmlformats.org/drawingml/2006/main">
+              <a:graphicData uri="http://schemas.openxmlformats.org/drawingml/2006/picture">
+                <pic:pic xmlns:pic="http://schemas.openxmlformats.org/drawingml/2006/picture">
+                  <pic:nvPicPr>
+                    <pic:cNvPr id="7" name="Picture 7" descr="A picture containing text, whiteboard&#10;&#10;Description automatically generated"/>
+                    <pic:cNvPicPr>
+                      <a:picLocks noChangeAspect="1" noChangeArrowheads="1"/>
+                    </pic:cNvPicPr>
+                  </pic:nvPicPr>
+                  <pic:blipFill rotWithShape="1">
+                    <a:blip r:embed="rId16">
+                      <a:extLst>
+                        <a:ext uri="{28A0092B-C50C-407E-A947-70E740481C1C}">
+                          <a14:useLocalDpi xmlns:a14="http://schemas.microsoft.com/office/drawing/2010/main" val="0"/>
+                        </a:ext>
+                      </a:extLst>
+                    </a:blip>
+                    <a:srcRect t="19213" r="1211" b="20800"/>
+                    <a:stretch/>
+                  </pic:blipFill>
+                  <pic:spPr bwMode="auto">
+                    <a:xfrm rot="16200000">
+                      <a:off x="0" y="0"/>
+                      <a:ext cx="4143375" cy="5591175"/>
+                    </a:xfrm>
+                    <a:prstGeom prst="rect">
+                      <a:avLst/>
+                    </a:prstGeom>
+                    <a:noFill/>
+                    <a:ln>
+                      <a:noFill/>
+                    </a:ln>
+                    <a:extLst>
+                      <a:ext uri="{53640926-AAD7-44D8-BBD7-CCE9431645EC}">
+                        <a14:shadowObscured xmlns:a14="http://schemas.microsoft.com/office/drawing/2010/main"/>
+                      </a:ext>
+                    </a:extLst>
+                  </pic:spPr>
+                </pic:pic>
+              </a:graphicData>
+            </a:graphic>
+          </wp:inline>
+        </w:drawing>
+      </w:r>
+    </w:p>
+    <w:p>
+      <w:r>
+        <w:rPr>
+          <w:noProof/>
+        </w:rPr>
+        <w:lastRenderedPageBreak/>
+        <w:drawing>
+          <wp:inline distT="0" distB="0" distL="0" distR="0" wp14:anchorId="2C5E2A96" wp14:editId="614B3713">
+            <wp:extent cx="4118609" cy="5514446"/>
+            <wp:effectExtent l="6668" t="0" r="3492" b="3493"/>
+            <wp:docPr id="11" name="Picture 11" descr="Diagram&#10;&#10;Description automatically generated"/>
+            <wp:cNvGraphicFramePr>
+              <a:graphicFrameLocks xmlns:a="http://schemas.openxmlformats.org/drawingml/2006/main" noChangeAspect="1"/>
+            </wp:cNvGraphicFramePr>
+            <a:graphic xmlns:a="http://schemas.openxmlformats.org/drawingml/2006/main">
+              <a:graphicData uri="http://schemas.openxmlformats.org/drawingml/2006/picture">
+                <pic:pic xmlns:pic="http://schemas.openxmlformats.org/drawingml/2006/picture">
+                  <pic:nvPicPr>
+                    <pic:cNvPr id="11" name="Picture 11" descr="Diagram&#10;&#10;Description automatically generated"/>
+                    <pic:cNvPicPr>
+                      <a:picLocks noChangeAspect="1" noChangeArrowheads="1"/>
+                    </pic:cNvPicPr>
+                  </pic:nvPicPr>
+                  <pic:blipFill>
+                    <a:blip r:embed="rId17">
+                      <a:extLst>
+                        <a:ext uri="{28A0092B-C50C-407E-A947-70E740481C1C}">
+                          <a14:useLocalDpi xmlns:a14="http://schemas.microsoft.com/office/drawing/2010/main" val="0"/>
+                        </a:ext>
+                      </a:extLst>
+                    </a:blip>
+                    <a:srcRect/>
+                    <a:stretch>
+                      <a:fillRect/>
+                    </a:stretch>
+                  </pic:blipFill>
+                  <pic:spPr bwMode="auto">
+                    <a:xfrm rot="16200000">
+                      <a:off x="0" y="0"/>
+                      <a:ext cx="4139739" cy="5542738"/>
+                    </a:xfrm>
+                    <a:prstGeom prst="rect">
+                      <a:avLst/>
+                    </a:prstGeom>
+                    <a:noFill/>
+                    <a:ln>
+                      <a:noFill/>
+                    </a:ln>
+                  </pic:spPr>
+                </pic:pic>
+              </a:graphicData>
+            </a:graphic>
+          </wp:inline>
+        </w:drawing>
+      </w:r>
+    </w:p>
     <w:sectPr>
-      <w:pgSz w:w="12240" w:h="15840"/>
-      <w:pgMar w:top="1440" w:right="1440" w:bottom="1440" w:left="1440" w:header="720" w:footer="720" w:gutter="0"/>
+      <w:pgSz w:w="11906" w:h="16838" w:code="9"/>
+      <w:pgMar w:top="1080" w:right="1440" w:bottom="1080" w:left="1440" w:header="720" w:footer="144" w:gutter="0"/>
       <w:cols w:space="720"/>
       <w:docGrid w:linePitch="360"/>
     </w:sectPr>
   </w:body>
 </w:document>
+</file>
+
+<file path=word/endnotes.xml><?xml version="1.0" encoding="utf-8"?>
+<w:endnotes xmlns:wpc="http://schemas.microsoft.com/office/word/2010/wordprocessingCanvas" xmlns:cx="http://schemas.microsoft.com/office/drawing/2014/chartex" xmlns:cx1="http://schemas.microsoft.com/office/drawing/2015/9/8/chartex" xmlns:cx2="http://schemas.microsoft.com/office/drawing/2015/10/21/chartex" xmlns:cx3="http://schemas.microsoft.com/office/drawing/2016/5/9/chartex" xmlns:cx4="http://schemas.microsoft.com/office/drawing/2016/5/10/chartex" xmlns:cx5="http://schemas.microsoft.com/office/drawing/2016/5/11/chartex" xmlns:cx6="http://schemas.microsoft.com/office/drawing/2016/5/12/chartex" xmlns:cx7="http://schemas.microsoft.com/office/drawing/2016/5/13/chartex" xmlns:cx8="http://schemas.microsoft.com/office/drawing/2016/5/14/chartex" xmlns:mc="http://schemas.openxmlformats.org/markup-compatibility/2006" xmlns:aink="http://schemas.microsoft.com/office/drawing/2016/ink" xmlns:am3d="http://schemas.microsoft.com/office/drawing/2017/model3d" xmlns:o="urn:schemas-microsoft-com:office:office" xmlns:oel="http://schemas.microsoft.com/office/2019/extlst" xmlns:r="http://schemas.openxmlformats.org/officeDocument/2006/relationships" xmlns:m="http://schemas.openxmlformats.org/officeDocument/2006/math" xmlns:v="urn:schemas-microsoft-com:vml" xmlns:wp14="http://schemas.microsoft.com/office/word/2010/wordprocessingDrawing" xmlns:wp="http://schemas.openxmlformats.org/drawingml/2006/wordprocessingDrawing" xmlns:w10="urn:schemas-microsoft-com:office:word" xmlns:w="http://schemas.openxmlformats.org/wordprocessingml/2006/main" xmlns:w14="http://schemas.microsoft.com/office/word/2010/wordml" xmlns:w15="http://schemas.microsoft.com/office/word/2012/wordml" xmlns:w16cex="http://schemas.microsoft.com/office/word/2018/wordml/cex" xmlns:w16cid="http://schemas.microsoft.com/office/word/2016/wordml/cid" xmlns:w16="http://schemas.microsoft.com/office/word/2018/wordml" xmlns:w16sdtdh="http://schemas.microsoft.com/office/word/2020/wordml/sdtdatahash" xmlns:w16se="http://schemas.microsoft.com/office/word/2015/wordml/symex" xmlns:wpg="http://schemas.microsoft.com/office/word/2010/wordprocessingGroup" xmlns:wpi="http://schemas.microsoft.com/office/word/2010/wordprocessingInk" xmlns:wne="http://schemas.microsoft.com/office/word/2006/wordml" xmlns:wps="http://schemas.microsoft.com/office/word/2010/wordprocessingShape" mc:Ignorable="w14 w15 w16se w16cid w16 w16cex w16sdtdh wp14">
+  <w:endnote w:type="separator" w:id="-1">
+    <w:p>
+      <w:pPr>
+        <w:spacing w:after="0" w:line="240" w:lineRule="auto"/>
+      </w:pPr>
+      <w:r>
+        <w:separator/>
+      </w:r>
+    </w:p>
+  </w:endnote>
+  <w:endnote w:type="continuationSeparator" w:id="0">
+    <w:p>
+      <w:pPr>
+        <w:spacing w:after="0" w:line="240" w:lineRule="auto"/>
+      </w:pPr>
+      <w:r>
+        <w:continuationSeparator/>
+      </w:r>
+    </w:p>
+  </w:endnote>
+</w:endnotes>
+</file>
+
+<file path=word/footnotes.xml><?xml version="1.0" encoding="utf-8"?>
+<w:footnotes xmlns:wpc="http://schemas.microsoft.com/office/word/2010/wordprocessingCanvas" xmlns:cx="http://schemas.microsoft.com/office/drawing/2014/chartex" xmlns:cx1="http://schemas.microsoft.com/office/drawing/2015/9/8/chartex" xmlns:cx2="http://schemas.microsoft.com/office/drawing/2015/10/21/chartex" xmlns:cx3="http://schemas.microsoft.com/office/drawing/2016/5/9/chartex" xmlns:cx4="http://schemas.microsoft.com/office/drawing/2016/5/10/chartex" xmlns:cx5="http://schemas.microsoft.com/office/drawing/2016/5/11/chartex" xmlns:cx6="http://schemas.microsoft.com/office/drawing/2016/5/12/chartex" xmlns:cx7="http://schemas.microsoft.com/office/drawing/2016/5/13/chartex" xmlns:cx8="http://schemas.microsoft.com/office/drawing/2016/5/14/chartex" xmlns:mc="http://schemas.openxmlformats.org/markup-compatibility/2006" xmlns:aink="http://schemas.microsoft.com/office/drawing/2016/ink" xmlns:am3d="http://schemas.microsoft.com/office/drawing/2017/model3d" xmlns:o="urn:schemas-microsoft-com:office:office" xmlns:oel="http://schemas.microsoft.com/office/2019/extlst" xmlns:r="http://schemas.openxmlformats.org/officeDocument/2006/relationships" xmlns:m="http://schemas.openxmlformats.org/officeDocument/2006/math" xmlns:v="urn:schemas-microsoft-com:vml" xmlns:wp14="http://schemas.microsoft.com/office/word/2010/wordprocessingDrawing" xmlns:wp="http://schemas.openxmlformats.org/drawingml/2006/wordprocessingDrawing" xmlns:w10="urn:schemas-microsoft-com:office:word" xmlns:w="http://schemas.openxmlformats.org/wordprocessingml/2006/main" xmlns:w14="http://schemas.microsoft.com/office/word/2010/wordml" xmlns:w15="http://schemas.microsoft.com/office/word/2012/wordml" xmlns:w16cex="http://schemas.microsoft.com/office/word/2018/wordml/cex" xmlns:w16cid="http://schemas.microsoft.com/office/word/2016/wordml/cid" xmlns:w16="http://schemas.microsoft.com/office/word/2018/wordml" xmlns:w16sdtdh="http://schemas.microsoft.com/office/word/2020/wordml/sdtdatahash" xmlns:w16se="http://schemas.microsoft.com/office/word/2015/wordml/symex" xmlns:wpg="http://schemas.microsoft.com/office/word/2010/wordprocessingGroup" xmlns:wpi="http://schemas.microsoft.com/office/word/2010/wordprocessingInk" xmlns:wne="http://schemas.microsoft.com/office/word/2006/wordml" xmlns:wps="http://schemas.microsoft.com/office/word/2010/wordprocessingShape" mc:Ignorable="w14 w15 w16se w16cid w16 w16cex w16sdtdh wp14">
+  <w:footnote w:type="separator" w:id="-1">
+    <w:p>
+      <w:pPr>
+        <w:spacing w:after="0" w:line="240" w:lineRule="auto"/>
+      </w:pPr>
+      <w:r>
+        <w:separator/>
+      </w:r>
+    </w:p>
+  </w:footnote>
+  <w:footnote w:type="continuationSeparator" w:id="0">
+    <w:p>
+      <w:pPr>
+        <w:spacing w:after="0" w:line="240" w:lineRule="auto"/>
+      </w:pPr>
+      <w:r>
+        <w:continuationSeparator/>
+      </w:r>
+    </w:p>
+  </w:footnote>
+</w:footnotes>
 </file>
 
 <file path=word/styles.xml><?xml version="1.0" encoding="utf-8"?>
@@ -439,6 +2739,78 @@
     <w:semiHidden/>
     <w:unhideWhenUsed/>
   </w:style>
+  <w:style w:type="character" w:styleId="Hyperlink">
+    <w:name w:val="Hyperlink"/>
+    <w:basedOn w:val="DefaultParagraphFont"/>
+    <w:uiPriority w:val="99"/>
+    <w:semiHidden/>
+    <w:unhideWhenUsed/>
+    <w:rsid w:val="007A6584"/>
+    <w:rPr>
+      <w:color w:val="0000FF"/>
+      <w:u w:val="single"/>
+    </w:rPr>
+  </w:style>
+  <w:style w:type="paragraph" w:styleId="Header">
+    <w:name w:val="header"/>
+    <w:basedOn w:val="Normal"/>
+    <w:link w:val="HeaderChar"/>
+    <w:uiPriority w:val="99"/>
+    <w:unhideWhenUsed/>
+    <w:rsid w:val="007A6584"/>
+    <w:pPr>
+      <w:tabs>
+        <w:tab w:val="center" w:pos="4680"/>
+        <w:tab w:val="right" w:pos="9360"/>
+      </w:tabs>
+      <w:spacing w:after="0" w:line="240" w:lineRule="auto"/>
+    </w:pPr>
+  </w:style>
+  <w:style w:type="character" w:customStyle="1" w:styleId="HeaderChar">
+    <w:name w:val="Header Char"/>
+    <w:basedOn w:val="DefaultParagraphFont"/>
+    <w:link w:val="Header"/>
+    <w:uiPriority w:val="99"/>
+    <w:rsid w:val="007A6584"/>
+  </w:style>
+  <w:style w:type="paragraph" w:styleId="Footer">
+    <w:name w:val="footer"/>
+    <w:basedOn w:val="Normal"/>
+    <w:link w:val="FooterChar"/>
+    <w:uiPriority w:val="99"/>
+    <w:unhideWhenUsed/>
+    <w:rsid w:val="007A6584"/>
+    <w:pPr>
+      <w:tabs>
+        <w:tab w:val="center" w:pos="4680"/>
+        <w:tab w:val="right" w:pos="9360"/>
+      </w:tabs>
+      <w:spacing w:after="0" w:line="240" w:lineRule="auto"/>
+    </w:pPr>
+  </w:style>
+  <w:style w:type="character" w:customStyle="1" w:styleId="FooterChar">
+    <w:name w:val="Footer Char"/>
+    <w:basedOn w:val="DefaultParagraphFont"/>
+    <w:link w:val="Footer"/>
+    <w:uiPriority w:val="99"/>
+    <w:rsid w:val="007A6584"/>
+  </w:style>
+  <w:style w:type="paragraph" w:styleId="NormalWeb">
+    <w:name w:val="Normal (Web)"/>
+    <w:basedOn w:val="Normal"/>
+    <w:uiPriority w:val="99"/>
+    <w:semiHidden/>
+    <w:unhideWhenUsed/>
+    <w:rsid w:val="00795058"/>
+    <w:pPr>
+      <w:spacing w:before="100" w:beforeAutospacing="1" w:after="100" w:afterAutospacing="1" w:line="240" w:lineRule="auto"/>
+    </w:pPr>
+    <w:rPr>
+      <w:rFonts w:ascii="Times New Roman" w:eastAsia="Times New Roman" w:hAnsi="Times New Roman" w:cs="Times New Roman"/>
+      <w:sz w:val="24"/>
+      <w:szCs w:val="24"/>
+    </w:rPr>
+  </w:style>
 </w:styles>
 </file>
 

</xml_diff>